<commit_message>
Day 2 writing automatic tests using Behave
</commit_message>
<xml_diff>
--- a/Test_scenarios.docx
+++ b/Test_scenarios.docx
@@ -71,8 +71,14 @@
           <w:ilvl w:val="0"/>
           <w:numId w:val="1"/>
         </w:numPr>
-      </w:pPr>
-      <w:r>
+        <w:rPr>
+          <w:highlight w:val="green"/>
+        </w:rPr>
+      </w:pPr>
+      <w:r>
+        <w:rPr>
+          <w:highlight w:val="green"/>
+        </w:rPr>
         <w:t>Welcome screen should be clear, readable, visible on the page when finishes loading.</w:t>
       </w:r>
     </w:p>

</xml_diff>

<commit_message>
pywinauto installation and environment configuring for windows automation
</commit_message>
<xml_diff>
--- a/Test_scenarios.docx
+++ b/Test_scenarios.docx
@@ -89,8 +89,14 @@
           <w:ilvl w:val="0"/>
           <w:numId w:val="1"/>
         </w:numPr>
-      </w:pPr>
-      <w:r>
+        <w:rPr>
+          <w:highlight w:val="green"/>
+        </w:rPr>
+      </w:pPr>
+      <w:r>
+        <w:rPr>
+          <w:highlight w:val="green"/>
+        </w:rPr>
         <w:t>Each “CLICK HERE” link should be functional and open a different page</w:t>
       </w:r>
     </w:p>

</xml_diff>

<commit_message>
Day 5 - adding pytest.ini for environment configuration and running specific set of tests pytest library and selenium.
</commit_message>
<xml_diff>
--- a/Test_scenarios.docx
+++ b/Test_scenarios.docx
@@ -154,6 +154,19 @@
       <w:r>
         <w:t xml:space="preserve"> each button should work as expected</w:t>
       </w:r>
+      <w:r>
+        <w:t xml:space="preserve"> and expand </w:t>
+      </w:r>
+      <w:proofErr w:type="spellStart"/>
+      <w:proofErr w:type="gramStart"/>
+      <w:r>
+        <w:t>it’s</w:t>
+      </w:r>
+      <w:proofErr w:type="spellEnd"/>
+      <w:proofErr w:type="gramEnd"/>
+      <w:r>
+        <w:t xml:space="preserve"> selection</w:t>
+      </w:r>
     </w:p>
     <w:p>
       <w:pPr>
@@ -164,13 +177,16 @@
         </w:numPr>
       </w:pPr>
       <w:r>
-        <w:t xml:space="preserve">Expand each section present on the web page </w:t>
-      </w:r>
-      <w:r>
-        <w:sym w:font="Wingdings" w:char="F0E0"/>
-      </w:r>
-      <w:r>
-        <w:t xml:space="preserve"> it should expand each section without closing the previous one</w:t>
+        <w:t>After 1</w:t>
+      </w:r>
+      <w:r>
+        <w:rPr>
+          <w:vertAlign w:val="superscript"/>
+        </w:rPr>
+        <w:t>st</w:t>
+      </w:r>
+      <w:r>
+        <w:t xml:space="preserve"> section is expanded, click on each button. Do this for the rest of the sections</w:t>
       </w:r>
     </w:p>
     <w:p>
@@ -182,27 +198,6 @@
         </w:numPr>
       </w:pPr>
       <w:r>
-        <w:t>After 1</w:t>
-      </w:r>
-      <w:r>
-        <w:rPr>
-          <w:vertAlign w:val="superscript"/>
-        </w:rPr>
-        <w:t>st</w:t>
-      </w:r>
-      <w:r>
-        <w:t xml:space="preserve"> section is expanded, click on each button. Do this for the rest of the sections</w:t>
-      </w:r>
-    </w:p>
-    <w:p>
-      <w:pPr>
-        <w:pStyle w:val="ListParagraph"/>
-        <w:numPr>
-          <w:ilvl w:val="0"/>
-          <w:numId w:val="2"/>
-        </w:numPr>
-      </w:pPr>
-      <w:r>
         <w:t xml:space="preserve">Take each section and test the </w:t>
       </w:r>
       <w:r>
@@ -513,39 +508,39 @@
         </w:numPr>
       </w:pPr>
       <w:r>
+        <w:t xml:space="preserve">Press </w:t>
+      </w:r>
+      <w:proofErr w:type="spellStart"/>
+      <w:r>
+        <w:t>ech</w:t>
+      </w:r>
+      <w:proofErr w:type="spellEnd"/>
+      <w:r>
+        <w:t xml:space="preserve"> button present on pop-up</w:t>
+      </w:r>
+    </w:p>
+    <w:p>
+      <w:pPr>
+        <w:pStyle w:val="ListParagraph"/>
+        <w:numPr>
+          <w:ilvl w:val="2"/>
+          <w:numId w:val="2"/>
+        </w:numPr>
+      </w:pPr>
+      <w:r>
+        <w:t>Check each button name is spelled correct on each pop-up</w:t>
+      </w:r>
+    </w:p>
+    <w:p>
+      <w:pPr>
+        <w:pStyle w:val="ListParagraph"/>
+        <w:numPr>
+          <w:ilvl w:val="1"/>
+          <w:numId w:val="2"/>
+        </w:numPr>
+      </w:pPr>
+      <w:r>
         <w:lastRenderedPageBreak/>
-        <w:t xml:space="preserve">Press </w:t>
-      </w:r>
-      <w:proofErr w:type="spellStart"/>
-      <w:r>
-        <w:t>ech</w:t>
-      </w:r>
-      <w:proofErr w:type="spellEnd"/>
-      <w:r>
-        <w:t xml:space="preserve"> button present on pop-up</w:t>
-      </w:r>
-    </w:p>
-    <w:p>
-      <w:pPr>
-        <w:pStyle w:val="ListParagraph"/>
-        <w:numPr>
-          <w:ilvl w:val="2"/>
-          <w:numId w:val="2"/>
-        </w:numPr>
-      </w:pPr>
-      <w:r>
-        <w:t>Check each button name is spelled correct on each pop-up</w:t>
-      </w:r>
-    </w:p>
-    <w:p>
-      <w:pPr>
-        <w:pStyle w:val="ListParagraph"/>
-        <w:numPr>
-          <w:ilvl w:val="1"/>
-          <w:numId w:val="2"/>
-        </w:numPr>
-      </w:pPr>
-      <w:r>
         <w:t>FILE UPLOAD</w:t>
       </w:r>
     </w:p>
@@ -1133,6 +1128,7 @@
         </w:numPr>
       </w:pPr>
       <w:r>
+        <w:lastRenderedPageBreak/>
         <w:t>Complete the field with 9 digits and click Register</w:t>
       </w:r>
     </w:p>
@@ -1851,7 +1847,6 @@
           <w:b/>
           <w:bCs/>
         </w:rPr>
-        <w:lastRenderedPageBreak/>
         <w:t>SHOP E-COMMERCE</w:t>
       </w:r>
       <w:r>
@@ -1929,6 +1924,7 @@
         </w:rPr>
       </w:pPr>
       <w:r>
+        <w:lastRenderedPageBreak/>
         <w:t>Input email with no “@”</w:t>
       </w:r>
     </w:p>

</xml_diff>

<commit_message>
Day 6 - complete the remaining tests - gather all the xpaths into a document - create a class and run tests based on the index number from xpaths. - create final testing report in .html format
</commit_message>
<xml_diff>
--- a/Test_scenarios.docx
+++ b/Test_scenarios.docx
@@ -144,27 +144,48 @@
           <w:ilvl w:val="0"/>
           <w:numId w:val="2"/>
         </w:numPr>
-      </w:pPr>
-      <w:r>
+        <w:rPr>
+          <w:highlight w:val="green"/>
+        </w:rPr>
+      </w:pPr>
+      <w:r>
+        <w:rPr>
+          <w:highlight w:val="green"/>
+        </w:rPr>
         <w:t xml:space="preserve">Click on each button </w:t>
       </w:r>
       <w:r>
+        <w:rPr>
+          <w:highlight w:val="green"/>
+        </w:rPr>
         <w:sym w:font="Wingdings" w:char="F0E0"/>
       </w:r>
       <w:r>
+        <w:rPr>
+          <w:highlight w:val="green"/>
+        </w:rPr>
         <w:t xml:space="preserve"> each button should work as expected</w:t>
       </w:r>
       <w:r>
+        <w:rPr>
+          <w:highlight w:val="green"/>
+        </w:rPr>
         <w:t xml:space="preserve"> and expand </w:t>
       </w:r>
       <w:proofErr w:type="spellStart"/>
       <w:proofErr w:type="gramStart"/>
       <w:r>
+        <w:rPr>
+          <w:highlight w:val="green"/>
+        </w:rPr>
         <w:t>it’s</w:t>
       </w:r>
       <w:proofErr w:type="spellEnd"/>
       <w:proofErr w:type="gramEnd"/>
       <w:r>
+        <w:rPr>
+          <w:highlight w:val="green"/>
+        </w:rPr>
         <w:t xml:space="preserve"> selection</w:t>
       </w:r>
     </w:p>
@@ -175,17 +196,27 @@
           <w:ilvl w:val="0"/>
           <w:numId w:val="2"/>
         </w:numPr>
-      </w:pPr>
-      <w:r>
+        <w:rPr>
+          <w:highlight w:val="green"/>
+        </w:rPr>
+      </w:pPr>
+      <w:r>
+        <w:rPr>
+          <w:highlight w:val="green"/>
+        </w:rPr>
         <w:t>After 1</w:t>
       </w:r>
       <w:r>
         <w:rPr>
+          <w:highlight w:val="green"/>
           <w:vertAlign w:val="superscript"/>
         </w:rPr>
         <w:t>st</w:t>
       </w:r>
       <w:r>
+        <w:rPr>
+          <w:highlight w:val="green"/>
+        </w:rPr>
         <w:t xml:space="preserve"> section is expanded, click on each button. Do this for the rest of the sections</w:t>
       </w:r>
     </w:p>
@@ -2234,13 +2265,17 @@
         </w:numPr>
       </w:pPr>
       <w:r>
-        <w:t xml:space="preserve">All tests must </w:t>
-      </w:r>
-      <w:proofErr w:type="gramStart"/>
-      <w:r>
-        <w:t>have .robot</w:t>
-      </w:r>
-      <w:proofErr w:type="gramEnd"/>
+        <w:t xml:space="preserve">All tests must have </w:t>
+      </w:r>
+      <w:r>
+        <w:t>test_*</w:t>
+      </w:r>
+      <w:r>
+        <w:t>.</w:t>
+      </w:r>
+      <w:r>
+        <w:t>py</w:t>
+      </w:r>
       <w:r>
         <w:t xml:space="preserve"> extension</w:t>
       </w:r>
@@ -2266,7 +2301,16 @@
         </w:numPr>
       </w:pPr>
       <w:r>
-        <w:t>Robot framework libraries installed correctly</w:t>
+        <w:t xml:space="preserve">Pytest </w:t>
+      </w:r>
+      <w:r>
+        <w:t>librar</w:t>
+      </w:r>
+      <w:r>
+        <w:t>y</w:t>
+      </w:r>
+      <w:r>
+        <w:t xml:space="preserve"> installed correctly</w:t>
       </w:r>
     </w:p>
     <w:p>

</xml_diff>

<commit_message>
creating .py file for testing
</commit_message>
<xml_diff>
--- a/Test_scenarios.docx
+++ b/Test_scenarios.docx
@@ -1,6 +1,6 @@
 
 <file path=word/document.xml><?xml version="1.0" encoding="utf-8"?>
-<w:document xmlns:wpc="http://schemas.microsoft.com/office/word/2010/wordprocessingCanvas" xmlns:cx="http://schemas.microsoft.com/office/drawing/2014/chartex" xmlns:cx1="http://schemas.microsoft.com/office/drawing/2015/9/8/chartex" xmlns:cx2="http://schemas.microsoft.com/office/drawing/2015/10/21/chartex" xmlns:cx3="http://schemas.microsoft.com/office/drawing/2016/5/9/chartex" xmlns:cx4="http://schemas.microsoft.com/office/drawing/2016/5/10/chartex" xmlns:cx5="http://schemas.microsoft.com/office/drawing/2016/5/11/chartex" xmlns:cx6="http://schemas.microsoft.com/office/drawing/2016/5/12/chartex" xmlns:cx7="http://schemas.microsoft.com/office/drawing/2016/5/13/chartex" xmlns:cx8="http://schemas.microsoft.com/office/drawing/2016/5/14/chartex" xmlns:mc="http://schemas.openxmlformats.org/markup-compatibility/2006" xmlns:aink="http://schemas.microsoft.com/office/drawing/2016/ink" xmlns:am3d="http://schemas.microsoft.com/office/drawing/2017/model3d" xmlns:o="urn:schemas-microsoft-com:office:office" xmlns:oel="http://schemas.microsoft.com/office/2019/extlst" xmlns:r="http://schemas.openxmlformats.org/officeDocument/2006/relationships" xmlns:m="http://schemas.openxmlformats.org/officeDocument/2006/math" xmlns:v="urn:schemas-microsoft-com:vml" xmlns:wp14="http://schemas.microsoft.com/office/word/2010/wordprocessingDrawing" xmlns:wp="http://schemas.openxmlformats.org/drawingml/2006/wordprocessingDrawing" xmlns:w10="urn:schemas-microsoft-com:office:word" xmlns:w="http://schemas.openxmlformats.org/wordprocessingml/2006/main" xmlns:w14="http://schemas.microsoft.com/office/word/2010/wordml" xmlns:w15="http://schemas.microsoft.com/office/word/2012/wordml" xmlns:w16cex="http://schemas.microsoft.com/office/word/2018/wordml/cex" xmlns:w16cid="http://schemas.microsoft.com/office/word/2016/wordml/cid" xmlns:w16="http://schemas.microsoft.com/office/word/2018/wordml" xmlns:w16sdtdh="http://schemas.microsoft.com/office/word/2020/wordml/sdtdatahash" xmlns:w16se="http://schemas.microsoft.com/office/word/2015/wordml/symex" xmlns:wpg="http://schemas.microsoft.com/office/word/2010/wordprocessingGroup" xmlns:wpi="http://schemas.microsoft.com/office/word/2010/wordprocessingInk" xmlns:wne="http://schemas.microsoft.com/office/word/2006/wordml" xmlns:wps="http://schemas.microsoft.com/office/word/2010/wordprocessingShape" mc:Ignorable="w14 w15 w16se w16cid w16 w16cex w16sdtdh wp14">
+<w:document xmlns:wpc="http://schemas.microsoft.com/office/word/2010/wordprocessingCanvas" xmlns:cx="http://schemas.microsoft.com/office/drawing/2014/chartex" xmlns:cx1="http://schemas.microsoft.com/office/drawing/2015/9/8/chartex" xmlns:mc="http://schemas.openxmlformats.org/markup-compatibility/2006" xmlns:o="urn:schemas-microsoft-com:office:office" xmlns:r="http://schemas.openxmlformats.org/officeDocument/2006/relationships" xmlns:m="http://schemas.openxmlformats.org/officeDocument/2006/math" xmlns:v="urn:schemas-microsoft-com:vml" xmlns:wp14="http://schemas.microsoft.com/office/word/2010/wordprocessingDrawing" xmlns:wp="http://schemas.openxmlformats.org/drawingml/2006/wordprocessingDrawing" xmlns:w10="urn:schemas-microsoft-com:office:word" xmlns:w="http://schemas.openxmlformats.org/wordprocessingml/2006/main" xmlns:w14="http://schemas.microsoft.com/office/word/2010/wordml" xmlns:w15="http://schemas.microsoft.com/office/word/2012/wordml" xmlns:w16se="http://schemas.microsoft.com/office/word/2015/wordml/symex" xmlns:wpg="http://schemas.microsoft.com/office/word/2010/wordprocessingGroup" xmlns:wpi="http://schemas.microsoft.com/office/word/2010/wordprocessingInk" xmlns:wne="http://schemas.microsoft.com/office/word/2006/wordml" xmlns:wps="http://schemas.microsoft.com/office/word/2010/wordprocessingShape" mc:Ignorable="w14 w15 w16se wp14">
   <w:body>
     <w:p>
       <w:proofErr w:type="spellStart"/>
@@ -173,7 +173,6 @@
         <w:t xml:space="preserve"> and expand </w:t>
       </w:r>
       <w:proofErr w:type="spellStart"/>
-      <w:proofErr w:type="gramStart"/>
       <w:r>
         <w:rPr>
           <w:highlight w:val="green"/>
@@ -181,7 +180,6 @@
         <w:t>it’s</w:t>
       </w:r>
       <w:proofErr w:type="spellEnd"/>
-      <w:proofErr w:type="gramEnd"/>
       <w:r>
         <w:rPr>
           <w:highlight w:val="green"/>
@@ -297,8 +295,14 @@
           <w:ilvl w:val="1"/>
           <w:numId w:val="2"/>
         </w:numPr>
-      </w:pPr>
-      <w:r>
+        <w:rPr>
+          <w:highlight w:val="green"/>
+        </w:rPr>
+      </w:pPr>
+      <w:r>
+        <w:rPr>
+          <w:highlight w:val="green"/>
+        </w:rPr>
         <w:t>BUTTONS</w:t>
       </w:r>
     </w:p>
@@ -309,8 +313,14 @@
           <w:ilvl w:val="2"/>
           <w:numId w:val="2"/>
         </w:numPr>
-      </w:pPr>
-      <w:r>
+        <w:rPr>
+          <w:highlight w:val="green"/>
+        </w:rPr>
+      </w:pPr>
+      <w:r>
+        <w:rPr>
+          <w:highlight w:val="green"/>
+        </w:rPr>
         <w:t>Checkboxes</w:t>
       </w:r>
     </w:p>
@@ -321,9 +331,23 @@
           <w:ilvl w:val="2"/>
           <w:numId w:val="2"/>
         </w:numPr>
-      </w:pPr>
-      <w:r>
-        <w:t>Radio buttons</w:t>
+        <w:rPr>
+          <w:highlight w:val="green"/>
+        </w:rPr>
+      </w:pPr>
+      <w:r>
+        <w:rPr>
+          <w:highlight w:val="green"/>
+        </w:rPr>
+        <w:t>Radio butt</w:t>
+      </w:r>
+      <w:bookmarkStart w:id="0" w:name="_GoBack"/>
+      <w:bookmarkEnd w:id="0"/>
+      <w:r>
+        <w:rPr>
+          <w:highlight w:val="green"/>
+        </w:rPr>
+        <w:t>ons</w:t>
       </w:r>
     </w:p>
     <w:p>
@@ -333,8 +357,14 @@
           <w:ilvl w:val="1"/>
           <w:numId w:val="2"/>
         </w:numPr>
-      </w:pPr>
-      <w:r>
+        <w:rPr>
+          <w:highlight w:val="green"/>
+        </w:rPr>
+      </w:pPr>
+      <w:r>
+        <w:rPr>
+          <w:highlight w:val="green"/>
+        </w:rPr>
         <w:t>NEW TAB/WINDOW</w:t>
       </w:r>
     </w:p>
@@ -345,8 +375,14 @@
           <w:ilvl w:val="2"/>
           <w:numId w:val="2"/>
         </w:numPr>
-      </w:pPr>
-      <w:r>
+        <w:rPr>
+          <w:highlight w:val="green"/>
+        </w:rPr>
+      </w:pPr>
+      <w:r>
+        <w:rPr>
+          <w:highlight w:val="green"/>
+        </w:rPr>
         <w:t>New Browser Tab</w:t>
       </w:r>
     </w:p>
@@ -357,8 +393,14 @@
           <w:ilvl w:val="2"/>
           <w:numId w:val="2"/>
         </w:numPr>
-      </w:pPr>
-      <w:r>
+        <w:rPr>
+          <w:highlight w:val="green"/>
+        </w:rPr>
+      </w:pPr>
+      <w:r>
+        <w:rPr>
+          <w:highlight w:val="green"/>
+        </w:rPr>
         <w:t>New Browser Window</w:t>
       </w:r>
     </w:p>
@@ -707,23 +749,63 @@
         </w:numPr>
       </w:pPr>
       <w:r>
-        <w:t xml:space="preserve">– Ma gandesc </w:t>
+        <w:t xml:space="preserve">– Ma </w:t>
       </w:r>
       <w:proofErr w:type="spellStart"/>
       <w:r>
+        <w:t>gandesc</w:t>
+      </w:r>
+      <w:proofErr w:type="spellEnd"/>
+      <w:r>
+        <w:t xml:space="preserve"> </w:t>
+      </w:r>
+      <w:proofErr w:type="spellStart"/>
+      <w:r>
         <w:t>sa</w:t>
       </w:r>
       <w:proofErr w:type="spellEnd"/>
       <w:r>
-        <w:t xml:space="preserve"> fac un regex aici </w:t>
+        <w:t xml:space="preserve"> </w:t>
       </w:r>
       <w:proofErr w:type="spellStart"/>
       <w:r>
+        <w:t>fac</w:t>
+      </w:r>
+      <w:proofErr w:type="spellEnd"/>
+      <w:r>
+        <w:t xml:space="preserve"> un regex </w:t>
+      </w:r>
+      <w:proofErr w:type="spellStart"/>
+      <w:r>
+        <w:t>aici</w:t>
+      </w:r>
+      <w:proofErr w:type="spellEnd"/>
+      <w:r>
+        <w:t xml:space="preserve"> </w:t>
+      </w:r>
+      <w:proofErr w:type="spellStart"/>
+      <w:r>
         <w:t>dar</w:t>
       </w:r>
       <w:proofErr w:type="spellEnd"/>
       <w:r>
-        <w:t xml:space="preserve"> ramane de gandit </w:t>
+        <w:t xml:space="preserve"> </w:t>
+      </w:r>
+      <w:proofErr w:type="spellStart"/>
+      <w:r>
+        <w:t>ramane</w:t>
+      </w:r>
+      <w:proofErr w:type="spellEnd"/>
+      <w:r>
+        <w:t xml:space="preserve"> de </w:t>
+      </w:r>
+      <w:proofErr w:type="spellStart"/>
+      <w:r>
+        <w:t>gandit</w:t>
+      </w:r>
+      <w:proofErr w:type="spellEnd"/>
+      <w:r>
+        <w:t xml:space="preserve"> </w:t>
       </w:r>
       <w:proofErr w:type="spellStart"/>
       <w:r>
@@ -1037,13 +1119,8 @@
           <w:numId w:val="3"/>
         </w:numPr>
       </w:pPr>
-      <w:proofErr w:type="gramStart"/>
-      <w:r>
-        <w:t>Complete  with</w:t>
-      </w:r>
-      <w:proofErr w:type="gramEnd"/>
-      <w:r>
-        <w:t xml:space="preserve">  numeric character and click Register</w:t>
+      <w:r>
+        <w:t>Complete  with  numeric character and click Register</w:t>
       </w:r>
     </w:p>
     <w:p>
@@ -1066,7 +1143,6 @@
           <w:numId w:val="3"/>
         </w:numPr>
       </w:pPr>
-      <w:proofErr w:type="gramStart"/>
       <w:r>
         <w:rPr>
           <w:b/>
@@ -1074,7 +1150,6 @@
         </w:rPr>
         <w:t>LAST  NAME</w:t>
       </w:r>
-      <w:proofErr w:type="gramEnd"/>
     </w:p>
     <w:p>
       <w:pPr>
@@ -1108,13 +1183,8 @@
           <w:numId w:val="3"/>
         </w:numPr>
       </w:pPr>
-      <w:proofErr w:type="gramStart"/>
-      <w:r>
-        <w:t>Complete  with</w:t>
-      </w:r>
-      <w:proofErr w:type="gramEnd"/>
-      <w:r>
-        <w:t xml:space="preserve">  numeric character and click Register</w:t>
+      <w:r>
+        <w:t>Complete  with  numeric character and click Register</w:t>
       </w:r>
     </w:p>
     <w:p>
@@ -2389,7 +2459,7 @@
 </file>
 
 <file path=word/numbering.xml><?xml version="1.0" encoding="utf-8"?>
-<w:numbering xmlns:wpc="http://schemas.microsoft.com/office/word/2010/wordprocessingCanvas" xmlns:cx="http://schemas.microsoft.com/office/drawing/2014/chartex" xmlns:cx1="http://schemas.microsoft.com/office/drawing/2015/9/8/chartex" xmlns:cx2="http://schemas.microsoft.com/office/drawing/2015/10/21/chartex" xmlns:cx3="http://schemas.microsoft.com/office/drawing/2016/5/9/chartex" xmlns:cx4="http://schemas.microsoft.com/office/drawing/2016/5/10/chartex" xmlns:cx5="http://schemas.microsoft.com/office/drawing/2016/5/11/chartex" xmlns:cx6="http://schemas.microsoft.com/office/drawing/2016/5/12/chartex" xmlns:cx7="http://schemas.microsoft.com/office/drawing/2016/5/13/chartex" xmlns:cx8="http://schemas.microsoft.com/office/drawing/2016/5/14/chartex" xmlns:mc="http://schemas.openxmlformats.org/markup-compatibility/2006" xmlns:aink="http://schemas.microsoft.com/office/drawing/2016/ink" xmlns:am3d="http://schemas.microsoft.com/office/drawing/2017/model3d" xmlns:o="urn:schemas-microsoft-com:office:office" xmlns:oel="http://schemas.microsoft.com/office/2019/extlst" xmlns:r="http://schemas.openxmlformats.org/officeDocument/2006/relationships" xmlns:m="http://schemas.openxmlformats.org/officeDocument/2006/math" xmlns:v="urn:schemas-microsoft-com:vml" xmlns:wp14="http://schemas.microsoft.com/office/word/2010/wordprocessingDrawing" xmlns:wp="http://schemas.openxmlformats.org/drawingml/2006/wordprocessingDrawing" xmlns:w10="urn:schemas-microsoft-com:office:word" xmlns:w="http://schemas.openxmlformats.org/wordprocessingml/2006/main" xmlns:w14="http://schemas.microsoft.com/office/word/2010/wordml" xmlns:w15="http://schemas.microsoft.com/office/word/2012/wordml" xmlns:w16cex="http://schemas.microsoft.com/office/word/2018/wordml/cex" xmlns:w16cid="http://schemas.microsoft.com/office/word/2016/wordml/cid" xmlns:w16="http://schemas.microsoft.com/office/word/2018/wordml" xmlns:w16sdtdh="http://schemas.microsoft.com/office/word/2020/wordml/sdtdatahash" xmlns:w16se="http://schemas.microsoft.com/office/word/2015/wordml/symex" xmlns:wpg="http://schemas.microsoft.com/office/word/2010/wordprocessingGroup" xmlns:wpi="http://schemas.microsoft.com/office/word/2010/wordprocessingInk" xmlns:wne="http://schemas.microsoft.com/office/word/2006/wordml" xmlns:wps="http://schemas.microsoft.com/office/word/2010/wordprocessingShape" mc:Ignorable="w14 w15 w16se w16cid w16 w16cex w16sdtdh wp14">
+<w:numbering xmlns:wpc="http://schemas.microsoft.com/office/word/2010/wordprocessingCanvas" xmlns:cx="http://schemas.microsoft.com/office/drawing/2014/chartex" xmlns:cx1="http://schemas.microsoft.com/office/drawing/2015/9/8/chartex" xmlns:mc="http://schemas.openxmlformats.org/markup-compatibility/2006" xmlns:o="urn:schemas-microsoft-com:office:office" xmlns:r="http://schemas.openxmlformats.org/officeDocument/2006/relationships" xmlns:m="http://schemas.openxmlformats.org/officeDocument/2006/math" xmlns:v="urn:schemas-microsoft-com:vml" xmlns:wp14="http://schemas.microsoft.com/office/word/2010/wordprocessingDrawing" xmlns:wp="http://schemas.openxmlformats.org/drawingml/2006/wordprocessingDrawing" xmlns:w10="urn:schemas-microsoft-com:office:word" xmlns:w="http://schemas.openxmlformats.org/wordprocessingml/2006/main" xmlns:w14="http://schemas.microsoft.com/office/word/2010/wordml" xmlns:w15="http://schemas.microsoft.com/office/word/2012/wordml" xmlns:w16se="http://schemas.microsoft.com/office/word/2015/wordml/symex" xmlns:wpg="http://schemas.microsoft.com/office/word/2010/wordprocessingGroup" xmlns:wpi="http://schemas.microsoft.com/office/word/2010/wordprocessingInk" xmlns:wne="http://schemas.microsoft.com/office/word/2006/wordml" xmlns:wps="http://schemas.microsoft.com/office/word/2010/wordprocessingShape" mc:Ignorable="w14 w15 w16se wp14">
   <w:abstractNum w:abstractNumId="0" w15:restartNumberingAfterBreak="0">
     <w:nsid w:val="05CD2D92"/>
     <w:multiLevelType w:val="hybridMultilevel"/>
@@ -2770,23 +2840,23 @@
       </w:pPr>
     </w:lvl>
   </w:abstractNum>
-  <w:num w:numId="1" w16cid:durableId="1129781846">
+  <w:num w:numId="1">
     <w:abstractNumId w:val="1"/>
   </w:num>
-  <w:num w:numId="2" w16cid:durableId="1390109946">
+  <w:num w:numId="2">
     <w:abstractNumId w:val="0"/>
   </w:num>
-  <w:num w:numId="3" w16cid:durableId="1317689576">
+  <w:num w:numId="3">
     <w:abstractNumId w:val="3"/>
   </w:num>
-  <w:num w:numId="4" w16cid:durableId="153840834">
+  <w:num w:numId="4">
     <w:abstractNumId w:val="2"/>
   </w:num>
 </w:numbering>
 </file>
 
 <file path=word/styles.xml><?xml version="1.0" encoding="utf-8"?>
-<w:styles xmlns:mc="http://schemas.openxmlformats.org/markup-compatibility/2006" xmlns:r="http://schemas.openxmlformats.org/officeDocument/2006/relationships" xmlns:w="http://schemas.openxmlformats.org/wordprocessingml/2006/main" xmlns:w14="http://schemas.microsoft.com/office/word/2010/wordml" xmlns:w15="http://schemas.microsoft.com/office/word/2012/wordml" xmlns:w16cex="http://schemas.microsoft.com/office/word/2018/wordml/cex" xmlns:w16cid="http://schemas.microsoft.com/office/word/2016/wordml/cid" xmlns:w16="http://schemas.microsoft.com/office/word/2018/wordml" xmlns:w16sdtdh="http://schemas.microsoft.com/office/word/2020/wordml/sdtdatahash" xmlns:w16se="http://schemas.microsoft.com/office/word/2015/wordml/symex" mc:Ignorable="w14 w15 w16se w16cid w16 w16cex w16sdtdh">
+<w:styles xmlns:mc="http://schemas.openxmlformats.org/markup-compatibility/2006" xmlns:r="http://schemas.openxmlformats.org/officeDocument/2006/relationships" xmlns:w="http://schemas.openxmlformats.org/wordprocessingml/2006/main" xmlns:w14="http://schemas.microsoft.com/office/word/2010/wordml" xmlns:w15="http://schemas.microsoft.com/office/word/2012/wordml" xmlns:w16se="http://schemas.microsoft.com/office/word/2015/wordml/symex" mc:Ignorable="w14 w15 w16se">
   <w:docDefaults>
     <w:rPrDefault>
       <w:rPr>
@@ -2802,7 +2872,7 @@
       </w:pPr>
     </w:pPrDefault>
   </w:docDefaults>
-  <w:latentStyles w:defLockedState="0" w:defUIPriority="99" w:defSemiHidden="0" w:defUnhideWhenUsed="0" w:defQFormat="0" w:count="376">
+  <w:latentStyles w:defLockedState="0" w:defUIPriority="99" w:defSemiHidden="0" w:defUnhideWhenUsed="0" w:defQFormat="0" w:count="371">
     <w:lsdException w:name="Normal" w:uiPriority="0" w:qFormat="1"/>
     <w:lsdException w:name="heading 1" w:uiPriority="9" w:qFormat="1"/>
     <w:lsdException w:name="heading 2" w:semiHidden="1" w:uiPriority="9" w:unhideWhenUsed="1" w:qFormat="1"/>
@@ -3174,11 +3244,6 @@
     <w:lsdException w:name="List Table 5 Dark Accent 6" w:uiPriority="50"/>
     <w:lsdException w:name="List Table 6 Colorful Accent 6" w:uiPriority="51"/>
     <w:lsdException w:name="List Table 7 Colorful Accent 6" w:uiPriority="52"/>
-    <w:lsdException w:name="Mention" w:semiHidden="1" w:unhideWhenUsed="1"/>
-    <w:lsdException w:name="Smart Hyperlink" w:semiHidden="1" w:unhideWhenUsed="1"/>
-    <w:lsdException w:name="Hashtag" w:semiHidden="1" w:unhideWhenUsed="1"/>
-    <w:lsdException w:name="Unresolved Mention" w:semiHidden="1" w:unhideWhenUsed="1"/>
-    <w:lsdException w:name="Smart Link" w:semiHidden="1" w:unhideWhenUsed="1"/>
   </w:latentStyles>
   <w:style w:type="paragraph" w:default="1" w:styleId="Normal">
     <w:name w:val="Normal"/>
@@ -3222,7 +3287,7 @@
       <w:u w:val="single"/>
     </w:rPr>
   </w:style>
-  <w:style w:type="character" w:styleId="UnresolvedMention">
+  <w:style w:type="character" w:customStyle="1" w:styleId="UnresolvedMention">
     <w:name w:val="Unresolved Mention"/>
     <w:basedOn w:val="DefaultParagraphFont"/>
     <w:uiPriority w:val="99"/>

</xml_diff>